<commit_message>
Making Emma's revisions to document
Emma caught some typos and suggested some changes to phrasing.
</commit_message>
<xml_diff>
--- a/lohse_ACRM_20171022.docx
+++ b/lohse_ACRM_20171022.docx
@@ -1,6 +1,6 @@
 
 <file path=word/document.xml><?xml version="1.0" encoding="utf-8"?>
-<w:document xmlns:wpc="http://schemas.microsoft.com/office/word/2010/wordprocessingCanvas" xmlns:cx="http://schemas.microsoft.com/office/drawing/2014/chartex" xmlns:cx1="http://schemas.microsoft.com/office/drawing/2015/9/8/chartex" xmlns:mc="http://schemas.openxmlformats.org/markup-compatibility/2006" xmlns:o="urn:schemas-microsoft-com:office:office" xmlns:r="http://schemas.openxmlformats.org/officeDocument/2006/relationships" xmlns:m="http://schemas.openxmlformats.org/officeDocument/2006/math" xmlns:v="urn:schemas-microsoft-com:vml" xmlns:wp14="http://schemas.microsoft.com/office/word/2010/wordprocessingDrawing" xmlns:wp="http://schemas.openxmlformats.org/drawingml/2006/wordprocessingDrawing" xmlns:w10="urn:schemas-microsoft-com:office:word" xmlns:w="http://schemas.openxmlformats.org/wordprocessingml/2006/main" xmlns:w14="http://schemas.microsoft.com/office/word/2010/wordml" xmlns:w15="http://schemas.microsoft.com/office/word/2012/wordml" xmlns:w16se="http://schemas.microsoft.com/office/word/2015/wordml/symex" xmlns:wpg="http://schemas.microsoft.com/office/word/2010/wordprocessingGroup" xmlns:wpi="http://schemas.microsoft.com/office/word/2010/wordprocessingInk" xmlns:wne="http://schemas.microsoft.com/office/word/2006/wordml" xmlns:wps="http://schemas.microsoft.com/office/word/2010/wordprocessingShape" mc:Ignorable="w14 w15 w16se wp14">
+<w:document xmlns:wpc="http://schemas.microsoft.com/office/word/2010/wordprocessingCanvas" xmlns:cx="http://schemas.microsoft.com/office/drawing/2014/chartex" xmlns:cx1="http://schemas.microsoft.com/office/drawing/2015/9/8/chartex" xmlns:cx2="http://schemas.microsoft.com/office/drawing/2015/10/21/chartex" xmlns:cx3="http://schemas.microsoft.com/office/drawing/2016/5/9/chartex" xmlns:cx4="http://schemas.microsoft.com/office/drawing/2016/5/10/chartex" xmlns:cx5="http://schemas.microsoft.com/office/drawing/2016/5/11/chartex" xmlns:cx6="http://schemas.microsoft.com/office/drawing/2016/5/12/chartex" xmlns:cx7="http://schemas.microsoft.com/office/drawing/2016/5/13/chartex" xmlns:cx8="http://schemas.microsoft.com/office/drawing/2016/5/14/chartex" xmlns:mc="http://schemas.openxmlformats.org/markup-compatibility/2006" xmlns:aink="http://schemas.microsoft.com/office/drawing/2016/ink" xmlns:am3d="http://schemas.microsoft.com/office/drawing/2017/model3d" xmlns:o="urn:schemas-microsoft-com:office:office" xmlns:r="http://schemas.openxmlformats.org/officeDocument/2006/relationships" xmlns:m="http://schemas.openxmlformats.org/officeDocument/2006/math" xmlns:v="urn:schemas-microsoft-com:vml" xmlns:wp14="http://schemas.microsoft.com/office/word/2010/wordprocessingDrawing" xmlns:wp="http://schemas.openxmlformats.org/drawingml/2006/wordprocessingDrawing" xmlns:w10="urn:schemas-microsoft-com:office:word" xmlns:w="http://schemas.openxmlformats.org/wordprocessingml/2006/main" xmlns:w14="http://schemas.microsoft.com/office/word/2010/wordml" xmlns:w15="http://schemas.microsoft.com/office/word/2012/wordml" xmlns:w16cid="http://schemas.microsoft.com/office/word/2016/wordml/cid" xmlns:w16se="http://schemas.microsoft.com/office/word/2015/wordml/symex" xmlns:wpg="http://schemas.microsoft.com/office/word/2010/wordprocessingGroup" xmlns:wpi="http://schemas.microsoft.com/office/word/2010/wordprocessingInk" xmlns:wne="http://schemas.microsoft.com/office/word/2006/wordml" xmlns:wps="http://schemas.microsoft.com/office/word/2010/wordprocessingShape" mc:Ignorable="w14 w15 w16se w16cid wp14">
   <w:body>
     <w:p>
       <w:pPr>
@@ -43,7 +43,18 @@
         <w:pStyle w:val="FirstParagraph"/>
       </w:pPr>
       <w:r>
-        <w:t>First, we will check to which folder the working directory is set. You can think of the working directory as the folder on the computer in which R will look for files and in which R will store files that you create. Running the "get working directory" command should return the My Documents folder (or similar).</w:t>
+        <w:t xml:space="preserve">First, we will check </w:t>
+      </w:r>
+      <w:r>
+        <w:t>the folder to</w:t>
+      </w:r>
+      <w:r>
+        <w:t xml:space="preserve"> which </w:t>
+      </w:r>
+      <w:bookmarkStart w:id="2" w:name="_GoBack"/>
+      <w:bookmarkEnd w:id="2"/>
+      <w:r>
+        <w:t>the working directory is set. You can think of the working directory as the folder on the computer in which R will look for files and in which R will store files that you create. Running the "get working directory" command should return the My Documents folder (or similar).</w:t>
       </w:r>
     </w:p>
     <w:p>
@@ -296,6 +307,9 @@
       <w:r>
         <w:t>Next, we will want to open several packages whose functions we will want to use. Packages contain custom written functions that allow you perform tasks beyond the basic capabilities of R. All of the packages we will use have validated and peer-reviewed documentation, so we can be sure these functions are working correctly.</w:t>
       </w:r>
+      <w:r>
+        <w:t xml:space="preserve"> Also this is a good reminder that you should cite the authors of the packages you use in your final manuscript. (Citations allow people to track how packages are used and give the original authors good return on the work they’ve invested.)</w:t>
+      </w:r>
     </w:p>
     <w:p>
       <w:pPr>
@@ -1379,8 +1393,8 @@
       <w:pPr>
         <w:pStyle w:val="Heading1"/>
       </w:pPr>
-      <w:bookmarkStart w:id="2" w:name="creating-basic-plots"/>
-      <w:bookmarkEnd w:id="2"/>
+      <w:bookmarkStart w:id="3" w:name="creating-basic-plots"/>
+      <w:bookmarkEnd w:id="3"/>
       <w:r>
         <w:t>Creating Basic Plots</w:t>
       </w:r>
@@ -1876,7 +1890,25 @@
         <w:pStyle w:val="BodyText"/>
       </w:pPr>
       <w:r>
-        <w:t>These visualizations are obviously important for publications, but they also help us understand our data better throughout our analysis. As such, sometimes we will spend a lot of time creating a publication quality visualization, whereas other times we will want some quick and simple visualizations that help us understand the data better.</w:t>
+        <w:t xml:space="preserve">These visualizations are obviously important for publications, but they also help us understand </w:t>
+      </w:r>
+      <w:r>
+        <w:t>the</w:t>
+      </w:r>
+      <w:r>
+        <w:t xml:space="preserve"> data better throughout </w:t>
+      </w:r>
+      <w:r>
+        <w:t>the</w:t>
+      </w:r>
+      <w:r>
+        <w:t xml:space="preserve"> analysis</w:t>
+      </w:r>
+      <w:r>
+        <w:t xml:space="preserve"> process</w:t>
+      </w:r>
+      <w:r>
+        <w:t>. As such, sometimes we will spend a lot of time creating a publication quality visualization, whereas other times we will want some quick and simple visualizations that help us understand the data better.</w:t>
       </w:r>
     </w:p>
     <w:p>
@@ -1908,7 +1940,19 @@
         <w:rPr>
           <w:rStyle w:val="CommentTok"/>
         </w:rPr>
-        <w:t># Peak at the top rows.</w:t>
+        <w:t># Pe</w:t>
+      </w:r>
+      <w:r>
+        <w:rPr>
+          <w:rStyle w:val="CommentTok"/>
+        </w:rPr>
+        <w:t>e</w:t>
+      </w:r>
+      <w:r>
+        <w:rPr>
+          <w:rStyle w:val="CommentTok"/>
+        </w:rPr>
+        <w:t>k at the top rows.</w:t>
       </w:r>
     </w:p>
     <w:p>
@@ -2059,7 +2103,19 @@
         <w:rPr>
           <w:rStyle w:val="CommentTok"/>
         </w:rPr>
-        <w:t># Peak at the bottom rows.</w:t>
+        <w:t># Pe</w:t>
+      </w:r>
+      <w:r>
+        <w:rPr>
+          <w:rStyle w:val="CommentTok"/>
+        </w:rPr>
+        <w:t>e</w:t>
+      </w:r>
+      <w:r>
+        <w:rPr>
+          <w:rStyle w:val="CommentTok"/>
+        </w:rPr>
+        <w:t>k at the bottom rows.</w:t>
       </w:r>
     </w:p>
     <w:p>
@@ -2352,8 +2408,8 @@
       <w:pPr>
         <w:pStyle w:val="Heading1"/>
       </w:pPr>
-      <w:bookmarkStart w:id="3" w:name="creating-tidy-data"/>
-      <w:bookmarkEnd w:id="3"/>
+      <w:bookmarkStart w:id="4" w:name="creating-tidy-data"/>
+      <w:bookmarkEnd w:id="4"/>
       <w:r>
         <w:lastRenderedPageBreak/>
         <w:t>Creating Tidy Data</w:t>
@@ -2700,8 +2756,8 @@
       <w:pPr>
         <w:pStyle w:val="Heading1"/>
       </w:pPr>
-      <w:bookmarkStart w:id="4" w:name="visualizing-longitudinal-data"/>
-      <w:bookmarkEnd w:id="4"/>
+      <w:bookmarkStart w:id="5" w:name="visualizing-longitudinal-data"/>
+      <w:bookmarkEnd w:id="5"/>
       <w:r>
         <w:lastRenderedPageBreak/>
         <w:t>Visualizing Longitudinal Data</w:t>
@@ -2711,8 +2767,8 @@
       <w:pPr>
         <w:pStyle w:val="Heading2"/>
       </w:pPr>
-      <w:bookmarkStart w:id="5" w:name="spaghetti-plots"/>
-      <w:bookmarkEnd w:id="5"/>
+      <w:bookmarkStart w:id="6" w:name="spaghetti-plots"/>
+      <w:bookmarkEnd w:id="6"/>
       <w:r>
         <w:t>Spaghetti Plots</w:t>
       </w:r>
@@ -2765,8 +2821,8 @@
       <w:pPr>
         <w:pStyle w:val="Heading3"/>
       </w:pPr>
-      <w:bookmarkStart w:id="6" w:name="berg-balance-scale"/>
-      <w:bookmarkEnd w:id="6"/>
+      <w:bookmarkStart w:id="7" w:name="berg-balance-scale"/>
+      <w:bookmarkEnd w:id="7"/>
       <w:r>
         <w:t>Berg Balance Scale</w:t>
       </w:r>
@@ -3058,8 +3114,8 @@
       <w:pPr>
         <w:pStyle w:val="Heading3"/>
       </w:pPr>
-      <w:bookmarkStart w:id="7" w:name="meter-walk-test"/>
-      <w:bookmarkEnd w:id="7"/>
+      <w:bookmarkStart w:id="8" w:name="meter-walk-test"/>
+      <w:bookmarkEnd w:id="8"/>
       <w:r>
         <w:t>10 Meter Walk Test</w:t>
       </w:r>
@@ -3352,8 +3408,8 @@
       <w:pPr>
         <w:pStyle w:val="Heading3"/>
       </w:pPr>
-      <w:bookmarkStart w:id="8" w:name="action-research-arm-test"/>
-      <w:bookmarkEnd w:id="8"/>
+      <w:bookmarkStart w:id="9" w:name="action-research-arm-test"/>
+      <w:bookmarkEnd w:id="9"/>
       <w:r>
         <w:t>Action Research Arm Test</w:t>
       </w:r>
@@ -3635,8 +3691,8 @@
       <w:pPr>
         <w:pStyle w:val="Heading2"/>
       </w:pPr>
-      <w:bookmarkStart w:id="9" w:name="facetedlattice-plots"/>
-      <w:bookmarkEnd w:id="9"/>
+      <w:bookmarkStart w:id="10" w:name="facetedlattice-plots"/>
+      <w:bookmarkEnd w:id="10"/>
       <w:r>
         <w:t>Faceted/Lattice Plots</w:t>
       </w:r>
@@ -3678,8 +3734,8 @@
           <w:szCs w:val="28"/>
         </w:rPr>
       </w:pPr>
-      <w:bookmarkStart w:id="10" w:name="berg-balance-scale-1"/>
-      <w:bookmarkEnd w:id="10"/>
+      <w:bookmarkStart w:id="11" w:name="berg-balance-scale-1"/>
+      <w:bookmarkEnd w:id="11"/>
       <w:r>
         <w:br w:type="page"/>
       </w:r>
@@ -4055,8 +4111,8 @@
           <w:szCs w:val="28"/>
         </w:rPr>
       </w:pPr>
-      <w:bookmarkStart w:id="11" w:name="action-research-arm-test-1"/>
-      <w:bookmarkEnd w:id="11"/>
+      <w:bookmarkStart w:id="12" w:name="action-research-arm-test-1"/>
+      <w:bookmarkEnd w:id="12"/>
       <w:r>
         <w:br w:type="page"/>
       </w:r>
@@ -4421,8 +4477,8 @@
           <w:szCs w:val="28"/>
         </w:rPr>
       </w:pPr>
-      <w:bookmarkStart w:id="12" w:name="meter-walk-test-1"/>
-      <w:bookmarkEnd w:id="12"/>
+      <w:bookmarkStart w:id="13" w:name="meter-walk-test-1"/>
+      <w:bookmarkEnd w:id="13"/>
       <w:r>
         <w:br w:type="page"/>
       </w:r>
@@ -4798,8 +4854,8 @@
           <w:szCs w:val="32"/>
         </w:rPr>
       </w:pPr>
-      <w:bookmarkStart w:id="13" w:name="conditional-plots"/>
-      <w:bookmarkEnd w:id="13"/>
+      <w:bookmarkStart w:id="14" w:name="conditional-plots"/>
+      <w:bookmarkEnd w:id="14"/>
       <w:r>
         <w:br w:type="page"/>
       </w:r>
@@ -4818,7 +4874,13 @@
         <w:pStyle w:val="FirstParagraph"/>
       </w:pPr>
       <w:r>
-        <w:t>We can also make aspects of our plots conditional on some properties of the data. For instance, we can make the shape of our data-points conditional on whether or not a participant went to an inpatent rehabilitation facility (IRF).</w:t>
+        <w:t>We can also make aspects of our plots conditional on some properties of the data. For instance, we can make the shape of our data-points conditional on whether or not a participant went to an inpat</w:t>
+      </w:r>
+      <w:r>
+        <w:t>i</w:t>
+      </w:r>
+      <w:r>
+        <w:t>ent rehabilitation facility (IRF).</w:t>
       </w:r>
     </w:p>
     <w:p>
@@ -5403,8 +5465,8 @@
       <w:pPr>
         <w:pStyle w:val="Heading1"/>
       </w:pPr>
-      <w:bookmarkStart w:id="14" w:name="building-statistical-models"/>
-      <w:bookmarkEnd w:id="14"/>
+      <w:bookmarkStart w:id="15" w:name="building-statistical-models"/>
+      <w:bookmarkEnd w:id="15"/>
       <w:r>
         <w:lastRenderedPageBreak/>
         <w:t>Building Statistical Models</w:t>
@@ -5422,8 +5484,8 @@
       <w:pPr>
         <w:pStyle w:val="Heading2"/>
       </w:pPr>
-      <w:bookmarkStart w:id="15" w:name="comparing-linear-mixed-effect-regression"/>
-      <w:bookmarkEnd w:id="15"/>
+      <w:bookmarkStart w:id="16" w:name="comparing-linear-mixed-effect-regression"/>
+      <w:bookmarkEnd w:id="16"/>
       <w:r>
         <w:t>Comparing Linear Mixed-Effect Regression to Traditional Linear Models</w:t>
       </w:r>
@@ -5671,7 +5733,13 @@
         </m:sSub>
       </m:oMath>
       <w:r>
-        <w:t xml:space="preserve">) and that constant is modified based on their grade (the slope, </w:t>
+        <w:t xml:space="preserve">) and that constant is modified based on </w:t>
+      </w:r>
+      <w:r>
+        <w:t>Time</w:t>
+      </w:r>
+      <w:r>
+        <w:t xml:space="preserve"> (the slope, </w:t>
       </w:r>
       <m:oMath>
         <m:sSub>
@@ -5701,7 +5769,13 @@
         </m:sSub>
       </m:oMath>
       <w:r>
-        <w:t xml:space="preserve"> multiplied by their grade). The intercept and slope are collectively referred to as our statistical </w:t>
+        <w:t xml:space="preserve"> multiplied by the</w:t>
+      </w:r>
+      <w:r>
+        <w:t xml:space="preserve"> Time variable</w:t>
+      </w:r>
+      <w:r>
+        <w:t xml:space="preserve">). The intercept and slope are collectively referred to as our statistical </w:t>
       </w:r>
       <w:r>
         <w:rPr>
@@ -6006,7 +6080,13 @@
         <w:pStyle w:val="FirstParagraph"/>
       </w:pPr>
       <w:r>
-        <w:t xml:space="preserve">In LMER, we now have data indexed by time point (i) and by participant (j). Each datapoint, </w:t>
+        <w:t>In LMER, we now have data indexed by time point (i) and by participant (j). Each data</w:t>
+      </w:r>
+      <w:r>
+        <w:t>-</w:t>
+      </w:r>
+      <w:r>
+        <w:t xml:space="preserve">point, </w:t>
       </w:r>
       <m:oMath>
         <m:sSub>
@@ -6965,8 +7045,8 @@
       <w:pPr>
         <w:pStyle w:val="Heading2"/>
       </w:pPr>
-      <w:bookmarkStart w:id="16" w:name="building-linear-mixed-effect-models"/>
-      <w:bookmarkEnd w:id="16"/>
+      <w:bookmarkStart w:id="17" w:name="building-linear-mixed-effect-models"/>
+      <w:bookmarkEnd w:id="17"/>
       <w:r>
         <w:t>Building Linear Mixed-Effect Models</w:t>
       </w:r>
@@ -6975,8 +7055,8 @@
       <w:pPr>
         <w:pStyle w:val="Heading3"/>
       </w:pPr>
-      <w:bookmarkStart w:id="17" w:name="the-random-intercepts-model"/>
-      <w:bookmarkEnd w:id="17"/>
+      <w:bookmarkStart w:id="18" w:name="the-random-intercepts-model"/>
+      <w:bookmarkEnd w:id="18"/>
       <w:r>
         <w:t>The "Random Intercepts" Model</w:t>
       </w:r>
@@ -7424,8 +7504,8 @@
       <w:pPr>
         <w:pStyle w:val="Heading3"/>
       </w:pPr>
-      <w:bookmarkStart w:id="18" w:name="plot-of-random-intercepts-model-for-the-"/>
-      <w:bookmarkEnd w:id="18"/>
+      <w:bookmarkStart w:id="19" w:name="plot-of-random-intercepts-model-for-the-"/>
+      <w:bookmarkEnd w:id="19"/>
       <w:r>
         <w:t>Plot of Random-Intercepts Model for the Berg Balance Scale</w:t>
       </w:r>
@@ -7512,8 +7592,8 @@
           <w:szCs w:val="28"/>
         </w:rPr>
       </w:pPr>
-      <w:bookmarkStart w:id="19" w:name="the-random-intercept---fixed-slope-model"/>
-      <w:bookmarkEnd w:id="19"/>
+      <w:bookmarkStart w:id="20" w:name="the-random-intercept---fixed-slope-model"/>
+      <w:bookmarkEnd w:id="20"/>
       <w:r>
         <w:br w:type="page"/>
       </w:r>
@@ -8059,8 +8139,8 @@
       <w:pPr>
         <w:pStyle w:val="Heading3"/>
       </w:pPr>
-      <w:bookmarkStart w:id="20" w:name="plot-of-random-intercepts-fixed-slope-mo"/>
-      <w:bookmarkEnd w:id="20"/>
+      <w:bookmarkStart w:id="21" w:name="plot-of-random-intercepts-fixed-slope-mo"/>
+      <w:bookmarkEnd w:id="21"/>
       <w:r>
         <w:t>Plot of Random-Intercepts Fixed Slope Model for the Berg Balance Scale</w:t>
       </w:r>
@@ -8267,8 +8347,8 @@
           <w:szCs w:val="28"/>
         </w:rPr>
       </w:pPr>
-      <w:bookmarkStart w:id="21" w:name="the-random-slopes-model"/>
-      <w:bookmarkEnd w:id="21"/>
+      <w:bookmarkStart w:id="22" w:name="the-random-slopes-model"/>
+      <w:bookmarkEnd w:id="22"/>
       <w:r>
         <w:br w:type="page"/>
       </w:r>
@@ -8903,8 +8983,8 @@
       <w:pPr>
         <w:pStyle w:val="Heading3"/>
       </w:pPr>
-      <w:bookmarkStart w:id="22" w:name="plot-of-random-slopes-model-for-the-berg"/>
-      <w:bookmarkEnd w:id="22"/>
+      <w:bookmarkStart w:id="23" w:name="plot-of-random-slopes-model-for-the-berg"/>
+      <w:bookmarkEnd w:id="23"/>
       <w:r>
         <w:t>Plot of Random Slopes Model for the Berg Balance Scale</w:t>
       </w:r>
@@ -9111,8 +9191,8 @@
           <w:szCs w:val="28"/>
         </w:rPr>
       </w:pPr>
-      <w:bookmarkStart w:id="23" w:name="conditional-models"/>
-      <w:bookmarkEnd w:id="23"/>
+      <w:bookmarkStart w:id="24" w:name="conditional-models"/>
+      <w:bookmarkEnd w:id="24"/>
       <w:r>
         <w:br w:type="page"/>
       </w:r>
@@ -9243,8 +9323,8 @@
           <w:szCs w:val="32"/>
         </w:rPr>
       </w:pPr>
-      <w:bookmarkStart w:id="24" w:name="the-effects-of-an-inpatient-rehabilitati"/>
-      <w:bookmarkEnd w:id="24"/>
+      <w:bookmarkStart w:id="25" w:name="the-effects-of-an-inpatient-rehabilitati"/>
+      <w:bookmarkEnd w:id="25"/>
       <w:r>
         <w:br w:type="page"/>
       </w:r>
@@ -9262,8 +9342,8 @@
       <w:pPr>
         <w:pStyle w:val="Heading3"/>
       </w:pPr>
-      <w:bookmarkStart w:id="25" w:name="does-irf-affect-the-intercept"/>
-      <w:bookmarkEnd w:id="25"/>
+      <w:bookmarkStart w:id="26" w:name="does-irf-affect-the-intercept"/>
+      <w:bookmarkEnd w:id="26"/>
       <w:r>
         <w:t>Does IRF affect the intercept?</w:t>
       </w:r>
@@ -10014,8 +10094,8 @@
           <w:szCs w:val="28"/>
         </w:rPr>
       </w:pPr>
-      <w:bookmarkStart w:id="26" w:name="does-irf-affect-the-rate-of-change"/>
-      <w:bookmarkEnd w:id="26"/>
+      <w:bookmarkStart w:id="27" w:name="does-irf-affect-the-rate-of-change"/>
+      <w:bookmarkEnd w:id="27"/>
       <w:r>
         <w:br w:type="page"/>
       </w:r>
@@ -11159,8 +11239,8 @@
       <w:pPr>
         <w:pStyle w:val="Heading3"/>
       </w:pPr>
-      <w:bookmarkStart w:id="27" w:name="plot-of-conditional-predictions-for-the-"/>
-      <w:bookmarkEnd w:id="27"/>
+      <w:bookmarkStart w:id="28" w:name="plot-of-conditional-predictions-for-the-"/>
+      <w:bookmarkEnd w:id="28"/>
     </w:p>
     <w:p>
       <w:pPr>
@@ -11232,8 +11312,8 @@
           <w:szCs w:val="32"/>
         </w:rPr>
       </w:pPr>
-      <w:bookmarkStart w:id="28" w:name="comparing-between-different-models"/>
-      <w:bookmarkEnd w:id="28"/>
+      <w:bookmarkStart w:id="29" w:name="comparing-between-different-models"/>
+      <w:bookmarkEnd w:id="29"/>
       <w:r>
         <w:br w:type="page"/>
       </w:r>
@@ -11725,8 +11805,8 @@
           <w:szCs w:val="28"/>
         </w:rPr>
       </w:pPr>
-      <w:bookmarkStart w:id="29" w:name="wald-test-for-the-change-in-deviance"/>
-      <w:bookmarkEnd w:id="29"/>
+      <w:bookmarkStart w:id="30" w:name="wald-test-for-the-change-in-deviance"/>
+      <w:bookmarkEnd w:id="30"/>
       <w:r>
         <w:br w:type="page"/>
       </w:r>
@@ -12057,8 +12137,8 @@
           <w:szCs w:val="28"/>
         </w:rPr>
       </w:pPr>
-      <w:bookmarkStart w:id="30" w:name="the-akaike-information-criterion-aic-tes"/>
-      <w:bookmarkEnd w:id="30"/>
+      <w:bookmarkStart w:id="31" w:name="the-akaike-information-criterion-aic-tes"/>
+      <w:bookmarkEnd w:id="31"/>
       <w:r>
         <w:br w:type="page"/>
       </w:r>
@@ -12163,13 +12243,7 @@
           <w:rPr>
             <w:rFonts w:ascii="Cambria Math" w:hAnsi="Cambria Math"/>
           </w:rPr>
-          <m:t>Δ</m:t>
-        </m:r>
-        <m:r>
-          <w:rPr>
-            <w:rFonts w:ascii="Cambria Math" w:hAnsi="Cambria Math"/>
-          </w:rPr>
-          <m:t>AIC</m:t>
+          <m:t>ΔAIC</m:t>
         </m:r>
       </m:oMath>
       <w:r>
@@ -12180,13 +12254,7 @@
           <w:rPr>
             <w:rFonts w:ascii="Cambria Math" w:hAnsi="Cambria Math"/>
           </w:rPr>
-          <m:t>Δ</m:t>
-        </m:r>
-        <m:r>
-          <w:rPr>
-            <w:rFonts w:ascii="Cambria Math" w:hAnsi="Cambria Math"/>
-          </w:rPr>
-          <m:t>AIC</m:t>
+          <m:t>ΔAIC</m:t>
         </m:r>
       </m:oMath>
       <w:r>
@@ -12323,13 +12391,7 @@
           <w:rPr>
             <w:rFonts w:ascii="Cambria Math" w:hAnsi="Cambria Math"/>
           </w:rPr>
-          <m:t>Δ</m:t>
-        </m:r>
-        <m:r>
-          <w:rPr>
-            <w:rFonts w:ascii="Cambria Math" w:hAnsi="Cambria Math"/>
-          </w:rPr>
-          <m:t>AIC=4.12</m:t>
+          <m:t>ΔAIC=4.12</m:t>
         </m:r>
       </m:oMath>
       <w:r>
@@ -12372,25 +12434,14 @@
       </w:pPr>
       <w:r>
         <w:lastRenderedPageBreak/>
-        <w:t xml:space="preserve">However, there is not a statistically significant effect of IRF status on the change over time (i.e., no IRF by Time interaction) as seen in the </w:t>
-      </w:r>
-      <w:bookmarkStart w:id="31" w:name="_GoBack"/>
-      <w:bookmarkEnd w:id="31"/>
-      <w:r>
-        <w:t xml:space="preserve">comparison between models B3 and B4, </w:t>
+        <w:t xml:space="preserve">However, there is not a statistically significant effect of IRF status on the change over time (i.e., no IRF by Time interaction) as seen in the comparison between models B3 and B4, </w:t>
       </w:r>
       <m:oMath>
         <m:r>
           <w:rPr>
             <w:rFonts w:ascii="Cambria Math" w:hAnsi="Cambria Math"/>
           </w:rPr>
-          <m:t>Δ</m:t>
-        </m:r>
-        <m:r>
-          <w:rPr>
-            <w:rFonts w:ascii="Cambria Math" w:hAnsi="Cambria Math"/>
-          </w:rPr>
-          <m:t>AIC=1.39</m:t>
+          <m:t>ΔAIC=1.39</m:t>
         </m:r>
       </m:oMath>
       <w:r>
@@ -12437,7 +12488,7 @@
 </file>
 
 <file path=word/endnotes.xml><?xml version="1.0" encoding="utf-8"?>
-<w:endnotes xmlns:wpc="http://schemas.microsoft.com/office/word/2010/wordprocessingCanvas" xmlns:cx="http://schemas.microsoft.com/office/drawing/2014/chartex" xmlns:cx1="http://schemas.microsoft.com/office/drawing/2015/9/8/chartex" xmlns:mc="http://schemas.openxmlformats.org/markup-compatibility/2006" xmlns:o="urn:schemas-microsoft-com:office:office" xmlns:r="http://schemas.openxmlformats.org/officeDocument/2006/relationships" xmlns:m="http://schemas.openxmlformats.org/officeDocument/2006/math" xmlns:v="urn:schemas-microsoft-com:vml" xmlns:wp14="http://schemas.microsoft.com/office/word/2010/wordprocessingDrawing" xmlns:wp="http://schemas.openxmlformats.org/drawingml/2006/wordprocessingDrawing" xmlns:w10="urn:schemas-microsoft-com:office:word" xmlns:w="http://schemas.openxmlformats.org/wordprocessingml/2006/main" xmlns:w14="http://schemas.microsoft.com/office/word/2010/wordml" xmlns:w15="http://schemas.microsoft.com/office/word/2012/wordml" xmlns:w16se="http://schemas.microsoft.com/office/word/2015/wordml/symex" xmlns:wpg="http://schemas.microsoft.com/office/word/2010/wordprocessingGroup" xmlns:wpi="http://schemas.microsoft.com/office/word/2010/wordprocessingInk" xmlns:wne="http://schemas.microsoft.com/office/word/2006/wordml" xmlns:wps="http://schemas.microsoft.com/office/word/2010/wordprocessingShape" mc:Ignorable="w14 w15 w16se wp14">
+<w:endnotes xmlns:wpc="http://schemas.microsoft.com/office/word/2010/wordprocessingCanvas" xmlns:cx="http://schemas.microsoft.com/office/drawing/2014/chartex" xmlns:cx1="http://schemas.microsoft.com/office/drawing/2015/9/8/chartex" xmlns:cx2="http://schemas.microsoft.com/office/drawing/2015/10/21/chartex" xmlns:cx3="http://schemas.microsoft.com/office/drawing/2016/5/9/chartex" xmlns:cx4="http://schemas.microsoft.com/office/drawing/2016/5/10/chartex" xmlns:cx5="http://schemas.microsoft.com/office/drawing/2016/5/11/chartex" xmlns:cx6="http://schemas.microsoft.com/office/drawing/2016/5/12/chartex" xmlns:cx7="http://schemas.microsoft.com/office/drawing/2016/5/13/chartex" xmlns:cx8="http://schemas.microsoft.com/office/drawing/2016/5/14/chartex" xmlns:mc="http://schemas.openxmlformats.org/markup-compatibility/2006" xmlns:aink="http://schemas.microsoft.com/office/drawing/2016/ink" xmlns:am3d="http://schemas.microsoft.com/office/drawing/2017/model3d" xmlns:o="urn:schemas-microsoft-com:office:office" xmlns:r="http://schemas.openxmlformats.org/officeDocument/2006/relationships" xmlns:m="http://schemas.openxmlformats.org/officeDocument/2006/math" xmlns:v="urn:schemas-microsoft-com:vml" xmlns:wp14="http://schemas.microsoft.com/office/word/2010/wordprocessingDrawing" xmlns:wp="http://schemas.openxmlformats.org/drawingml/2006/wordprocessingDrawing" xmlns:w10="urn:schemas-microsoft-com:office:word" xmlns:w="http://schemas.openxmlformats.org/wordprocessingml/2006/main" xmlns:w14="http://schemas.microsoft.com/office/word/2010/wordml" xmlns:w15="http://schemas.microsoft.com/office/word/2012/wordml" xmlns:w16cid="http://schemas.microsoft.com/office/word/2016/wordml/cid" xmlns:w16se="http://schemas.microsoft.com/office/word/2015/wordml/symex" xmlns:wpg="http://schemas.microsoft.com/office/word/2010/wordprocessingGroup" xmlns:wpi="http://schemas.microsoft.com/office/word/2010/wordprocessingInk" xmlns:wne="http://schemas.microsoft.com/office/word/2006/wordml" xmlns:wps="http://schemas.microsoft.com/office/word/2010/wordprocessingShape" mc:Ignorable="w14 w15 w16se w16cid wp14">
   <w:endnote w:type="separator" w:id="-1">
     <w:p>
       <w:pPr>
@@ -12462,7 +12513,7 @@
 </file>
 
 <file path=word/footnotes.xml><?xml version="1.0" encoding="utf-8"?>
-<w:footnotes xmlns:wpc="http://schemas.microsoft.com/office/word/2010/wordprocessingCanvas" xmlns:cx="http://schemas.microsoft.com/office/drawing/2014/chartex" xmlns:cx1="http://schemas.microsoft.com/office/drawing/2015/9/8/chartex" xmlns:mc="http://schemas.openxmlformats.org/markup-compatibility/2006" xmlns:o="urn:schemas-microsoft-com:office:office" xmlns:r="http://schemas.openxmlformats.org/officeDocument/2006/relationships" xmlns:m="http://schemas.openxmlformats.org/officeDocument/2006/math" xmlns:v="urn:schemas-microsoft-com:vml" xmlns:wp14="http://schemas.microsoft.com/office/word/2010/wordprocessingDrawing" xmlns:wp="http://schemas.openxmlformats.org/drawingml/2006/wordprocessingDrawing" xmlns:w10="urn:schemas-microsoft-com:office:word" xmlns:w="http://schemas.openxmlformats.org/wordprocessingml/2006/main" xmlns:w14="http://schemas.microsoft.com/office/word/2010/wordml" xmlns:w15="http://schemas.microsoft.com/office/word/2012/wordml" xmlns:w16se="http://schemas.microsoft.com/office/word/2015/wordml/symex" xmlns:wpg="http://schemas.microsoft.com/office/word/2010/wordprocessingGroup" xmlns:wpi="http://schemas.microsoft.com/office/word/2010/wordprocessingInk" xmlns:wne="http://schemas.microsoft.com/office/word/2006/wordml" xmlns:wps="http://schemas.microsoft.com/office/word/2010/wordprocessingShape" mc:Ignorable="w14 w15 w16se wp14">
+<w:footnotes xmlns:wpc="http://schemas.microsoft.com/office/word/2010/wordprocessingCanvas" xmlns:cx="http://schemas.microsoft.com/office/drawing/2014/chartex" xmlns:cx1="http://schemas.microsoft.com/office/drawing/2015/9/8/chartex" xmlns:cx2="http://schemas.microsoft.com/office/drawing/2015/10/21/chartex" xmlns:cx3="http://schemas.microsoft.com/office/drawing/2016/5/9/chartex" xmlns:cx4="http://schemas.microsoft.com/office/drawing/2016/5/10/chartex" xmlns:cx5="http://schemas.microsoft.com/office/drawing/2016/5/11/chartex" xmlns:cx6="http://schemas.microsoft.com/office/drawing/2016/5/12/chartex" xmlns:cx7="http://schemas.microsoft.com/office/drawing/2016/5/13/chartex" xmlns:cx8="http://schemas.microsoft.com/office/drawing/2016/5/14/chartex" xmlns:mc="http://schemas.openxmlformats.org/markup-compatibility/2006" xmlns:aink="http://schemas.microsoft.com/office/drawing/2016/ink" xmlns:am3d="http://schemas.microsoft.com/office/drawing/2017/model3d" xmlns:o="urn:schemas-microsoft-com:office:office" xmlns:r="http://schemas.openxmlformats.org/officeDocument/2006/relationships" xmlns:m="http://schemas.openxmlformats.org/officeDocument/2006/math" xmlns:v="urn:schemas-microsoft-com:vml" xmlns:wp14="http://schemas.microsoft.com/office/word/2010/wordprocessingDrawing" xmlns:wp="http://schemas.openxmlformats.org/drawingml/2006/wordprocessingDrawing" xmlns:w10="urn:schemas-microsoft-com:office:word" xmlns:w="http://schemas.openxmlformats.org/wordprocessingml/2006/main" xmlns:w14="http://schemas.microsoft.com/office/word/2010/wordml" xmlns:w15="http://schemas.microsoft.com/office/word/2012/wordml" xmlns:w16cid="http://schemas.microsoft.com/office/word/2016/wordml/cid" xmlns:w16se="http://schemas.microsoft.com/office/word/2015/wordml/symex" xmlns:wpg="http://schemas.microsoft.com/office/word/2010/wordprocessingGroup" xmlns:wpi="http://schemas.microsoft.com/office/word/2010/wordprocessingInk" xmlns:wne="http://schemas.microsoft.com/office/word/2006/wordml" xmlns:wps="http://schemas.microsoft.com/office/word/2010/wordprocessingShape" mc:Ignorable="w14 w15 w16se w16cid wp14">
   <w:footnote w:type="separator" w:id="-1">
     <w:p>
       <w:r>
@@ -12481,7 +12532,7 @@
 </file>
 
 <file path=word/numbering.xml><?xml version="1.0" encoding="utf-8"?>
-<w:numbering xmlns:wpc="http://schemas.microsoft.com/office/word/2010/wordprocessingCanvas" xmlns:cx="http://schemas.microsoft.com/office/drawing/2014/chartex" xmlns:cx1="http://schemas.microsoft.com/office/drawing/2015/9/8/chartex" xmlns:mc="http://schemas.openxmlformats.org/markup-compatibility/2006" xmlns:o="urn:schemas-microsoft-com:office:office" xmlns:r="http://schemas.openxmlformats.org/officeDocument/2006/relationships" xmlns:m="http://schemas.openxmlformats.org/officeDocument/2006/math" xmlns:v="urn:schemas-microsoft-com:vml" xmlns:wp14="http://schemas.microsoft.com/office/word/2010/wordprocessingDrawing" xmlns:wp="http://schemas.openxmlformats.org/drawingml/2006/wordprocessingDrawing" xmlns:w10="urn:schemas-microsoft-com:office:word" xmlns:w="http://schemas.openxmlformats.org/wordprocessingml/2006/main" xmlns:w14="http://schemas.microsoft.com/office/word/2010/wordml" xmlns:w15="http://schemas.microsoft.com/office/word/2012/wordml" xmlns:w16se="http://schemas.microsoft.com/office/word/2015/wordml/symex" xmlns:wpg="http://schemas.microsoft.com/office/word/2010/wordprocessingGroup" xmlns:wpi="http://schemas.microsoft.com/office/word/2010/wordprocessingInk" xmlns:wne="http://schemas.microsoft.com/office/word/2006/wordml" xmlns:wps="http://schemas.microsoft.com/office/word/2010/wordprocessingShape" mc:Ignorable="w14 w15 w16se wp14">
+<w:numbering xmlns:wpc="http://schemas.microsoft.com/office/word/2010/wordprocessingCanvas" xmlns:cx="http://schemas.microsoft.com/office/drawing/2014/chartex" xmlns:cx1="http://schemas.microsoft.com/office/drawing/2015/9/8/chartex" xmlns:cx2="http://schemas.microsoft.com/office/drawing/2015/10/21/chartex" xmlns:cx3="http://schemas.microsoft.com/office/drawing/2016/5/9/chartex" xmlns:cx4="http://schemas.microsoft.com/office/drawing/2016/5/10/chartex" xmlns:cx5="http://schemas.microsoft.com/office/drawing/2016/5/11/chartex" xmlns:cx6="http://schemas.microsoft.com/office/drawing/2016/5/12/chartex" xmlns:cx7="http://schemas.microsoft.com/office/drawing/2016/5/13/chartex" xmlns:cx8="http://schemas.microsoft.com/office/drawing/2016/5/14/chartex" xmlns:mc="http://schemas.openxmlformats.org/markup-compatibility/2006" xmlns:aink="http://schemas.microsoft.com/office/drawing/2016/ink" xmlns:am3d="http://schemas.microsoft.com/office/drawing/2017/model3d" xmlns:o="urn:schemas-microsoft-com:office:office" xmlns:r="http://schemas.openxmlformats.org/officeDocument/2006/relationships" xmlns:m="http://schemas.openxmlformats.org/officeDocument/2006/math" xmlns:v="urn:schemas-microsoft-com:vml" xmlns:wp14="http://schemas.microsoft.com/office/word/2010/wordprocessingDrawing" xmlns:wp="http://schemas.openxmlformats.org/drawingml/2006/wordprocessingDrawing" xmlns:w10="urn:schemas-microsoft-com:office:word" xmlns:w="http://schemas.openxmlformats.org/wordprocessingml/2006/main" xmlns:w14="http://schemas.microsoft.com/office/word/2010/wordml" xmlns:w15="http://schemas.microsoft.com/office/word/2012/wordml" xmlns:w16cid="http://schemas.microsoft.com/office/word/2016/wordml/cid" xmlns:w16se="http://schemas.microsoft.com/office/word/2015/wordml/symex" xmlns:wpg="http://schemas.microsoft.com/office/word/2010/wordprocessingGroup" xmlns:wpi="http://schemas.microsoft.com/office/word/2010/wordprocessingInk" xmlns:wne="http://schemas.microsoft.com/office/word/2006/wordml" xmlns:wps="http://schemas.microsoft.com/office/word/2010/wordprocessingShape" mc:Ignorable="w14 w15 w16se w16cid wp14">
   <w:abstractNum w:abstractNumId="0" w15:restartNumberingAfterBreak="0">
     <w:nsid w:val="E17F69BA"/>
     <w:multiLevelType w:val="multilevel"/>
@@ -12924,7 +12975,7 @@
 </file>
 
 <file path=word/styles.xml><?xml version="1.0" encoding="utf-8"?>
-<w:styles xmlns:mc="http://schemas.openxmlformats.org/markup-compatibility/2006" xmlns:r="http://schemas.openxmlformats.org/officeDocument/2006/relationships" xmlns:w="http://schemas.openxmlformats.org/wordprocessingml/2006/main" xmlns:w14="http://schemas.microsoft.com/office/word/2010/wordml" xmlns:w15="http://schemas.microsoft.com/office/word/2012/wordml" xmlns:w16se="http://schemas.microsoft.com/office/word/2015/wordml/symex" mc:Ignorable="w14 w15 w16se">
+<w:styles xmlns:mc="http://schemas.openxmlformats.org/markup-compatibility/2006" xmlns:r="http://schemas.openxmlformats.org/officeDocument/2006/relationships" xmlns:w="http://schemas.openxmlformats.org/wordprocessingml/2006/main" xmlns:w14="http://schemas.microsoft.com/office/word/2010/wordml" xmlns:w15="http://schemas.microsoft.com/office/word/2012/wordml" xmlns:w16cid="http://schemas.microsoft.com/office/word/2016/wordml/cid" xmlns:w16se="http://schemas.microsoft.com/office/word/2015/wordml/symex" mc:Ignorable="w14 w15 w16se w16cid">
   <w:docDefaults>
     <w:rPrDefault>
       <w:rPr>
@@ -12940,7 +12991,7 @@
       </w:pPr>
     </w:pPrDefault>
   </w:docDefaults>
-  <w:latentStyles w:defLockedState="0" w:defUIPriority="0" w:defSemiHidden="0" w:defUnhideWhenUsed="0" w:defQFormat="0" w:count="371">
+  <w:latentStyles w:defLockedState="0" w:defUIPriority="0" w:defSemiHidden="0" w:defUnhideWhenUsed="0" w:defQFormat="0" w:count="375">
     <w:lsdException w:name="index 1" w:semiHidden="1" w:unhideWhenUsed="1"/>
     <w:lsdException w:name="index 7" w:semiHidden="1" w:unhideWhenUsed="1"/>
     <w:lsdException w:name="index 8" w:semiHidden="1" w:unhideWhenUsed="1"/>
@@ -13021,7 +13072,6 @@
     <w:lsdException w:name="HTML Sample" w:semiHidden="1" w:unhideWhenUsed="1"/>
     <w:lsdException w:name="HTML Typewriter" w:semiHidden="1" w:unhideWhenUsed="1"/>
     <w:lsdException w:name="HTML Variable" w:semiHidden="1" w:unhideWhenUsed="1"/>
-    <w:lsdException w:name="Normal Table" w:semiHidden="1" w:unhideWhenUsed="1"/>
     <w:lsdException w:name="annotation subject" w:semiHidden="1" w:unhideWhenUsed="1"/>
     <w:lsdException w:name="No List" w:semiHidden="1" w:unhideWhenUsed="1"/>
     <w:lsdException w:name="Outline List 1" w:semiHidden="1" w:unhideWhenUsed="1"/>
@@ -13065,10 +13115,8 @@
     <w:lsdException w:name="Table Elegant" w:semiHidden="1" w:unhideWhenUsed="1"/>
     <w:lsdException w:name="Table Professional" w:semiHidden="1" w:unhideWhenUsed="1"/>
     <w:lsdException w:name="Table Subtle 1" w:semiHidden="1" w:unhideWhenUsed="1"/>
-    <w:lsdException w:name="Table Subtle 2" w:semiHidden="1" w:unhideWhenUsed="1"/>
     <w:lsdException w:name="Table Web 1" w:semiHidden="1" w:unhideWhenUsed="1"/>
     <w:lsdException w:name="Table Web 2" w:semiHidden="1" w:unhideWhenUsed="1"/>
-    <w:lsdException w:name="Table Web 3" w:semiHidden="1" w:unhideWhenUsed="1"/>
     <w:lsdException w:name="Balloon Text" w:semiHidden="1" w:unhideWhenUsed="1"/>
     <w:lsdException w:name="Table Theme" w:semiHidden="1" w:unhideWhenUsed="1"/>
     <w:lsdException w:name="Placeholder Text" w:semiHidden="1"/>
@@ -13079,12 +13127,15 @@
     <w:lsdException w:name="Medium Shading 2"/>
     <w:lsdException w:name="Medium List 1"/>
     <w:lsdException w:name="Medium List 2"/>
+    <w:lsdException w:name="Medium Grid 1"/>
+    <w:lsdException w:name="Medium Grid 2"/>
+    <w:lsdException w:name="Medium Grid 3"/>
+    <w:lsdException w:name="Dark List"/>
+    <w:lsdException w:name="Colorful Shading"/>
+    <w:lsdException w:name="Colorful List"/>
+    <w:lsdException w:name="Colorful Grid"/>
     <w:lsdException w:name="Light Shading Accent 1"/>
     <w:lsdException w:name="Light List Accent 1"/>
-    <w:lsdException w:name="Light Grid Accent 1"/>
-    <w:lsdException w:name="Medium Shading 1 Accent 1"/>
-    <w:lsdException w:name="Medium Shading 2 Accent 1"/>
-    <w:lsdException w:name="Medium List 1 Accent 1"/>
     <w:lsdException w:name="Revision" w:semiHidden="1"/>
     <w:lsdException w:name="Medium List 2 Accent 1"/>
     <w:lsdException w:name="Medium Grid 1 Accent 1"/>
@@ -13160,10 +13211,6 @@
     <w:lsdException w:name="Medium Grid 1 Accent 6"/>
     <w:lsdException w:name="Medium Grid 2 Accent 6"/>
     <w:lsdException w:name="Medium Grid 3 Accent 6"/>
-    <w:lsdException w:name="Dark List Accent 6"/>
-    <w:lsdException w:name="Colorful Shading Accent 6"/>
-    <w:lsdException w:name="Colorful List Accent 6"/>
-    <w:lsdException w:name="Colorful Grid Accent 6"/>
     <w:lsdException w:name="Bibliography" w:semiHidden="1" w:unhideWhenUsed="1"/>
     <w:lsdException w:name="TOC Heading" w:semiHidden="1" w:unhideWhenUsed="1"/>
     <w:lsdException w:name="Grid Table 4" w:uiPriority="49"/>
@@ -13261,6 +13308,10 @@
     <w:lsdException w:name="List Table 5 Dark Accent 6" w:uiPriority="50"/>
     <w:lsdException w:name="List Table 6 Colorful Accent 6" w:uiPriority="51"/>
     <w:lsdException w:name="List Table 7 Colorful Accent 6" w:uiPriority="52"/>
+    <w:lsdException w:name="Mention" w:semiHidden="1" w:uiPriority="99" w:unhideWhenUsed="1"/>
+    <w:lsdException w:name="Smart Hyperlink" w:semiHidden="1" w:uiPriority="99" w:unhideWhenUsed="1"/>
+    <w:lsdException w:name="Hashtag" w:semiHidden="1" w:uiPriority="99" w:unhideWhenUsed="1"/>
+    <w:lsdException w:name="Unresolved Mention" w:semiHidden="1" w:uiPriority="99" w:unhideWhenUsed="1"/>
   </w:latentStyles>
   <w:style w:type="paragraph" w:default="1" w:styleId="Normal">
     <w:name w:val="Normal"/>

</xml_diff>